<commit_message>
add JS 2 exercises
</commit_message>
<xml_diff>
--- a/Exercises/04 JS/JS 2 Exercises.docx
+++ b/Exercises/04 JS/JS 2 Exercises.docx
@@ -10,7 +10,13 @@
         <w:pStyle w:val="Title"/>
       </w:pPr>
       <w:r>
-        <w:t xml:space="preserve">JS 1 </w:t>
+        <w:t xml:space="preserve">JS </w:t>
+      </w:r>
+      <w:r>
+        <w:t>2</w:t>
+      </w:r>
+      <w:r>
+        <w:t xml:space="preserve"> </w:t>
       </w:r>
       <w:r>
         <w:t xml:space="preserve">Exercises </w:t>
@@ -18,10 +24,7 @@
     </w:p>
     <w:p>
       <w:r>
-        <w:t xml:space="preserve">Sep </w:t>
-      </w:r>
-      <w:r>
-        <w:t>27</w:t>
+        <w:t>Oct 2nd</w:t>
       </w:r>
     </w:p>
     <w:p>
@@ -32,89 +35,95 @@
         <w:t xml:space="preserve">Exercise 1 </w:t>
       </w:r>
       <w:r>
-        <w:t xml:space="preserve">(Build a Game) </w:t>
-      </w:r>
-      <w:r>
-        <w:rPr>
-          <w:color w:val="4472C4" w:themeColor="accent1"/>
-        </w:rPr>
-        <w:t>Group Exercise of 2+</w:t>
+        <w:t>(List to HTML)</w:t>
       </w:r>
     </w:p>
     <w:p>
-      <w:pPr>
-        <w:pStyle w:val="ListParagraph"/>
-        <w:numPr>
-          <w:ilvl w:val="0"/>
-          <w:numId w:val="33"/>
-        </w:numPr>
-      </w:pPr>
       <w:r>
-        <w:t>Think of a simple board game like tic tac toe, packman, cards match</w:t>
+        <w:t xml:space="preserve">Go back to your website and find one component that </w:t>
       </w:r>
-      <w:r>
-        <w:t xml:space="preserve">, </w:t>
-      </w:r>
+      <w:proofErr w:type="spellStart"/>
       <w:proofErr w:type="gramStart"/>
       <w:r>
-        <w:t>snake</w:t>
+        <w:t>your</w:t>
       </w:r>
+      <w:proofErr w:type="spellEnd"/>
       <w:proofErr w:type="gramEnd"/>
       <w:r>
-        <w:t xml:space="preserve"> or any other game that you have in mind and build it using HTML, CSS &amp; JS. </w:t>
+        <w:t xml:space="preserve"> are repeating in HTML. Using </w:t>
       </w:r>
-    </w:p>
-    <w:p>
-      <w:pPr>
-        <w:pStyle w:val="ListParagraph"/>
-        <w:numPr>
-          <w:ilvl w:val="0"/>
-          <w:numId w:val="33"/>
-        </w:numPr>
-      </w:pPr>
+      <w:proofErr w:type="spellStart"/>
       <w:r>
-        <w:t>The winner game will be presented in class and played with the whole class.</w:t>
+        <w:t>Javascript</w:t>
       </w:r>
-    </w:p>
-    <w:p>
-      <w:pPr>
-        <w:pStyle w:val="Heading1"/>
-      </w:pPr>
+      <w:proofErr w:type="spellEnd"/>
       <w:r>
-        <w:t xml:space="preserve">Exercise </w:t>
+        <w:t xml:space="preserve"> and the DOM API, add this element dynamically by reading the data from a </w:t>
       </w:r>
+      <w:proofErr w:type="spellStart"/>
       <w:r>
-        <w:t>2</w:t>
+        <w:t>Javascript</w:t>
       </w:r>
+      <w:proofErr w:type="spellEnd"/>
       <w:r>
-        <w:t xml:space="preserve"> (</w:t>
+        <w:t xml:space="preserve"> list that holds the data of the list. (Note: you might need to use a list of objects). Go to </w:t>
       </w:r>
+      <w:proofErr w:type="spellStart"/>
       <w:r>
-        <w:t>Complete TTT</w:t>
+        <w:rPr>
+          <w:b/>
+          <w:bCs/>
+        </w:rPr>
+        <w:t>Github</w:t>
       </w:r>
+      <w:proofErr w:type="spellEnd"/>
       <w:r>
-        <w:t>)</w:t>
-      </w:r>
-    </w:p>
-    <w:p>
-      <w:pPr>
-        <w:pStyle w:val="ListParagraph"/>
-        <w:numPr>
-          <w:ilvl w:val="0"/>
-          <w:numId w:val="32"/>
-        </w:numPr>
-      </w:pPr>
-      <w:r>
-        <w:t xml:space="preserve">Go to our GitHub page and open </w:t>
+        <w:rPr>
+          <w:b/>
+          <w:bCs/>
+        </w:rPr>
+        <w:t xml:space="preserve"> &gt; Demos &gt; </w:t>
       </w:r>
       <w:r>
         <w:rPr>
           <w:b/>
           <w:bCs/>
         </w:rPr>
-        <w:t>Demos &gt; 03 JS &gt; Intro Game</w:t>
+        <w:t xml:space="preserve">04 </w:t>
       </w:r>
       <w:r>
+        <w:rPr>
+          <w:b/>
+          <w:bCs/>
+        </w:rPr>
+        <w:t>J</w:t>
+      </w:r>
+      <w:r>
+        <w:rPr>
+          <w:b/>
+          <w:bCs/>
+        </w:rPr>
+        <w:t>ava</w:t>
+      </w:r>
+      <w:r>
+        <w:rPr>
+          <w:b/>
+          <w:bCs/>
+        </w:rPr>
+        <w:t>S</w:t>
+      </w:r>
+      <w:r>
+        <w:rPr>
+          <w:b/>
+          <w:bCs/>
+        </w:rPr>
+        <w:t>cript &gt; DOM</w:t>
+      </w:r>
+      <w:r>
+        <w:rPr>
+          <w:b/>
+          <w:bCs/>
+        </w:rPr>
         <w:t xml:space="preserve"> &gt; </w:t>
       </w:r>
       <w:r>
@@ -122,156 +131,86 @@
           <w:b/>
           <w:bCs/>
         </w:rPr>
-        <w:t>ttt.html</w:t>
+        <w:t>script</w:t>
+      </w:r>
+      <w:r>
+        <w:rPr>
+          <w:b/>
+          <w:bCs/>
+        </w:rPr>
+        <w:t>.js</w:t>
+      </w:r>
+      <w:r>
+        <w:rPr>
+          <w:b/>
+          <w:bCs/>
+        </w:rPr>
+        <w:t xml:space="preserve"> </w:t>
+      </w:r>
+      <w:r>
+        <w:t>to see an example of a list of objects.</w:t>
       </w:r>
     </w:p>
     <w:p>
       <w:pPr>
-        <w:pStyle w:val="ListParagraph"/>
-        <w:numPr>
-          <w:ilvl w:val="0"/>
-          <w:numId w:val="32"/>
-        </w:numPr>
+        <w:pStyle w:val="Heading1"/>
       </w:pPr>
       <w:r>
-        <w:t xml:space="preserve">Add a new webpage to your website and name it </w:t>
+        <w:t>Exercise 2</w:t>
+      </w:r>
+      <w:r>
+        <w:t xml:space="preserve"> (A)</w:t>
+      </w:r>
+      <w:r>
+        <w:t xml:space="preserve"> (</w:t>
+      </w:r>
+      <w:r>
+        <w:t>Events)</w:t>
+      </w:r>
+    </w:p>
+    <w:p>
+      <w:r>
+        <w:t xml:space="preserve">Go back to your website and make it functional without using the mouse. People should be able to navigate your website easily using the keyboard. There should be a help popup that teaches people how to use it using the keyboard. The implementation details </w:t>
       </w:r>
       <w:proofErr w:type="gramStart"/>
       <w:r>
-        <w:t>mini-games</w:t>
+        <w:t>is</w:t>
       </w:r>
       <w:proofErr w:type="gramEnd"/>
+      <w:r>
+        <w:t xml:space="preserve"> for you to decide. </w:t>
+      </w:r>
     </w:p>
+    <w:p/>
     <w:p>
       <w:pPr>
-        <w:pStyle w:val="ListParagraph"/>
-        <w:numPr>
-          <w:ilvl w:val="0"/>
-          <w:numId w:val="32"/>
-        </w:numPr>
+        <w:pStyle w:val="Heading1"/>
       </w:pPr>
       <w:r>
-        <w:t xml:space="preserve">Copy the code of tic tac toe to that page </w:t>
+        <w:rPr>
+          <w:color w:val="4472C4" w:themeColor="accent1"/>
+        </w:rPr>
+        <w:t>Alt</w:t>
+      </w:r>
+      <w:r>
+        <w:rPr>
+          <w:color w:val="4472C4" w:themeColor="accent1"/>
+        </w:rPr>
+        <w:t xml:space="preserve">: </w:t>
+      </w:r>
+      <w:r>
+        <w:t>Exercise 2 (B) (Events)</w:t>
       </w:r>
     </w:p>
     <w:p>
-      <w:pPr>
-        <w:pStyle w:val="ListParagraph"/>
-        <w:numPr>
-          <w:ilvl w:val="0"/>
-          <w:numId w:val="32"/>
-        </w:numPr>
-      </w:pPr>
       <w:r>
-        <w:t>Complete the code by doing the following:</w:t>
+        <w:t xml:space="preserve">Go back to the game that you built last week and make it playable using the keyboard. Don’t forget to include instructions on how to play the game using the Keyboard. </w:t>
       </w:r>
-    </w:p>
-    <w:p>
-      <w:pPr>
-        <w:pStyle w:val="ListParagraph"/>
-        <w:numPr>
-          <w:ilvl w:val="1"/>
-          <w:numId w:val="32"/>
-        </w:numPr>
-      </w:pPr>
       <w:r>
-        <w:t>Make each cell get one letter only</w:t>
-      </w:r>
-    </w:p>
-    <w:p>
-      <w:pPr>
-        <w:pStyle w:val="ListParagraph"/>
-        <w:numPr>
-          <w:ilvl w:val="1"/>
-          <w:numId w:val="32"/>
-        </w:numPr>
-      </w:pPr>
-      <w:r>
-        <w:t>Change the color of each cell when it is chosen by one player</w:t>
-      </w:r>
-    </w:p>
-    <w:p>
-      <w:pPr>
-        <w:pStyle w:val="ListParagraph"/>
-        <w:numPr>
-          <w:ilvl w:val="1"/>
-          <w:numId w:val="32"/>
-        </w:numPr>
-      </w:pPr>
-      <w:r>
-        <w:t>If a pattern is completed change the header to reflect the winner</w:t>
-      </w:r>
-    </w:p>
-    <w:p>
-      <w:pPr>
-        <w:pStyle w:val="ListParagraph"/>
-        <w:numPr>
-          <w:ilvl w:val="1"/>
-          <w:numId w:val="32"/>
-        </w:numPr>
-      </w:pPr>
-      <w:r>
-        <w:t>Add a reset button that resets the game to the initial state</w:t>
-      </w:r>
-    </w:p>
-    <w:p>
-      <w:pPr>
-        <w:pStyle w:val="ListParagraph"/>
-        <w:numPr>
-          <w:ilvl w:val="1"/>
-          <w:numId w:val="32"/>
-        </w:numPr>
-      </w:pPr>
-      <w:r>
-        <w:t>When all cells are filled, change the title to “Draw”</w:t>
-      </w:r>
-    </w:p>
-    <w:p>
-      <w:pPr>
-        <w:pStyle w:val="ListParagraph"/>
-        <w:numPr>
-          <w:ilvl w:val="1"/>
-          <w:numId w:val="32"/>
-        </w:numPr>
-      </w:pPr>
-      <w:r>
-        <w:t>(Optional) strike the winner cells with a straight line</w:t>
-      </w:r>
-    </w:p>
-    <w:p>
-      <w:pPr>
-        <w:pStyle w:val="ListParagraph"/>
-        <w:numPr>
-          <w:ilvl w:val="1"/>
-          <w:numId w:val="32"/>
-        </w:numPr>
-      </w:pPr>
-      <w:r>
-        <w:t>(Optional) make a “vs” computer mode that randomly selects a cell</w:t>
-      </w:r>
-    </w:p>
-    <w:p>
-      <w:pPr>
-        <w:pStyle w:val="ListParagraph"/>
-        <w:numPr>
-          <w:ilvl w:val="1"/>
-          <w:numId w:val="32"/>
-        </w:numPr>
-      </w:pPr>
-      <w:r>
-        <w:t>(Optional) Keep score of O wins vs X wins</w:t>
-      </w:r>
-    </w:p>
-    <w:p>
-      <w:pPr>
-        <w:pStyle w:val="ListParagraph"/>
-        <w:numPr>
-          <w:ilvl w:val="0"/>
-          <w:numId w:val="32"/>
-        </w:numPr>
-      </w:pPr>
-      <w:r>
-        <w:t>Don’t forget to style the game with your own style</w:t>
+        <w:rPr>
+          <w:color w:val="4472C4" w:themeColor="accent1"/>
+        </w:rPr>
+        <w:t>(Note: If you did this exercise you don’t need to do the one before unless you want to practice more)</w:t>
       </w:r>
     </w:p>
     <w:sectPr>

</xml_diff>